<commit_message>
werk van 1/15 bijgevoegd
</commit_message>
<xml_diff>
--- a/_Administratie/Logboek.docx
+++ b/_Administratie/Logboek.docx
@@ -1093,8 +1093,10 @@
                 <w:rFonts w:ascii="Verdana" w:eastAsia="Times New Roman" w:hAnsi="Verdana" w:cs="Tahoma"/>
                 <w:lang w:val="nl-NL" w:eastAsia="nl-NL"/>
               </w:rPr>
-              <w:t>+-8</w:t>
-            </w:r>
+              <w:t>+-10</w:t>
+            </w:r>
+            <w:bookmarkStart w:id="0" w:name="_GoBack"/>
+            <w:bookmarkEnd w:id="0"/>
             <w:r>
               <w:rPr>
                 <w:rFonts w:ascii="Verdana" w:eastAsia="Times New Roman" w:hAnsi="Verdana" w:cs="Tahoma"/>
@@ -1368,20 +1370,60 @@
                 <w:lang w:val="nl-NL" w:eastAsia="nl-NL"/>
               </w:rPr>
             </w:pPr>
-          </w:p>
-        </w:tc>
-        <w:tc>
-          <w:tcPr>
-            <w:tcW w:w="3021" w:type="dxa"/>
-          </w:tcPr>
-          <w:p>
-            <w:pPr>
-              <w:spacing w:after="0" w:line="360" w:lineRule="auto"/>
-              <w:rPr>
-                <w:rFonts w:ascii="Verdana" w:eastAsia="Times New Roman" w:hAnsi="Verdana" w:cs="Tahoma"/>
-                <w:lang w:val="nl-NL" w:eastAsia="nl-NL"/>
-              </w:rPr>
-            </w:pPr>
+            <w:r>
+              <w:rPr>
+                <w:rFonts w:ascii="Verdana" w:eastAsia="Times New Roman" w:hAnsi="Verdana" w:cs="Tahoma"/>
+                <w:lang w:val="nl-NL" w:eastAsia="nl-NL"/>
+              </w:rPr>
+              <w:lastRenderedPageBreak/>
+              <w:t xml:space="preserve">Aanpassen programma voor nieuwe </w:t>
+            </w:r>
+            <w:proofErr w:type="spellStart"/>
+            <w:r>
+              <w:rPr>
+                <w:rFonts w:ascii="Verdana" w:eastAsia="Times New Roman" w:hAnsi="Verdana" w:cs="Tahoma"/>
+                <w:lang w:val="nl-NL" w:eastAsia="nl-NL"/>
+              </w:rPr>
+              <w:t>Genuino</w:t>
+            </w:r>
+            <w:proofErr w:type="spellEnd"/>
+          </w:p>
+        </w:tc>
+        <w:tc>
+          <w:tcPr>
+            <w:tcW w:w="3021" w:type="dxa"/>
+          </w:tcPr>
+          <w:p>
+            <w:pPr>
+              <w:spacing w:after="0" w:line="360" w:lineRule="auto"/>
+              <w:rPr>
+                <w:rFonts w:ascii="Verdana" w:eastAsia="Times New Roman" w:hAnsi="Verdana" w:cs="Tahoma"/>
+                <w:lang w:val="nl-NL" w:eastAsia="nl-NL"/>
+              </w:rPr>
+            </w:pPr>
+            <w:r>
+              <w:rPr>
+                <w:rFonts w:ascii="Verdana" w:eastAsia="Times New Roman" w:hAnsi="Verdana" w:cs="Tahoma"/>
+                <w:lang w:val="nl-NL" w:eastAsia="nl-NL"/>
+              </w:rPr>
+              <w:t>19/11/2018-15/01/2019</w:t>
+            </w:r>
+          </w:p>
+          <w:p>
+            <w:pPr>
+              <w:spacing w:after="0" w:line="360" w:lineRule="auto"/>
+              <w:rPr>
+                <w:rFonts w:ascii="Verdana" w:eastAsia="Times New Roman" w:hAnsi="Verdana" w:cs="Tahoma"/>
+                <w:lang w:val="nl-NL" w:eastAsia="nl-NL"/>
+              </w:rPr>
+            </w:pPr>
+            <w:r>
+              <w:rPr>
+                <w:rFonts w:ascii="Verdana" w:eastAsia="Times New Roman" w:hAnsi="Verdana" w:cs="Tahoma"/>
+                <w:lang w:val="nl-NL" w:eastAsia="nl-NL"/>
+              </w:rPr>
+              <w:t>+-31u</w:t>
+            </w:r>
           </w:p>
         </w:tc>
         <w:tc>
@@ -1412,20 +1454,50 @@
                 <w:lang w:val="nl-NL" w:eastAsia="nl-NL"/>
               </w:rPr>
             </w:pPr>
-          </w:p>
-        </w:tc>
-        <w:tc>
-          <w:tcPr>
-            <w:tcW w:w="3021" w:type="dxa"/>
-          </w:tcPr>
-          <w:p>
-            <w:pPr>
-              <w:spacing w:after="0" w:line="360" w:lineRule="auto"/>
-              <w:rPr>
-                <w:rFonts w:ascii="Verdana" w:eastAsia="Times New Roman" w:hAnsi="Verdana" w:cs="Tahoma"/>
-                <w:lang w:val="nl-NL" w:eastAsia="nl-NL"/>
-              </w:rPr>
-            </w:pPr>
+            <w:r>
+              <w:rPr>
+                <w:rFonts w:ascii="Verdana" w:eastAsia="Times New Roman" w:hAnsi="Verdana" w:cs="Tahoma"/>
+                <w:lang w:val="nl-NL" w:eastAsia="nl-NL"/>
+              </w:rPr>
+              <w:t>Gui opstellen aansturingsprogramma</w:t>
+            </w:r>
+          </w:p>
+        </w:tc>
+        <w:tc>
+          <w:tcPr>
+            <w:tcW w:w="3021" w:type="dxa"/>
+          </w:tcPr>
+          <w:p>
+            <w:pPr>
+              <w:spacing w:after="0" w:line="360" w:lineRule="auto"/>
+              <w:rPr>
+                <w:rFonts w:ascii="Verdana" w:eastAsia="Times New Roman" w:hAnsi="Verdana" w:cs="Tahoma"/>
+                <w:lang w:val="nl-NL" w:eastAsia="nl-NL"/>
+              </w:rPr>
+            </w:pPr>
+            <w:r>
+              <w:rPr>
+                <w:rFonts w:ascii="Verdana" w:eastAsia="Times New Roman" w:hAnsi="Verdana" w:cs="Tahoma"/>
+                <w:lang w:val="nl-NL" w:eastAsia="nl-NL"/>
+              </w:rPr>
+              <w:t>15/01/2019-20/01/2019</w:t>
+            </w:r>
+          </w:p>
+          <w:p>
+            <w:pPr>
+              <w:spacing w:after="0" w:line="360" w:lineRule="auto"/>
+              <w:rPr>
+                <w:rFonts w:ascii="Verdana" w:eastAsia="Times New Roman" w:hAnsi="Verdana" w:cs="Tahoma"/>
+                <w:lang w:val="nl-NL" w:eastAsia="nl-NL"/>
+              </w:rPr>
+            </w:pPr>
+            <w:r>
+              <w:rPr>
+                <w:rFonts w:ascii="Verdana" w:eastAsia="Times New Roman" w:hAnsi="Verdana" w:cs="Tahoma"/>
+                <w:lang w:val="nl-NL" w:eastAsia="nl-NL"/>
+              </w:rPr>
+              <w:t>+-8u</w:t>
+            </w:r>
           </w:p>
         </w:tc>
         <w:tc>
@@ -1796,10 +1868,7 @@
         </w:tc>
       </w:tr>
     </w:tbl>
-    <w:p>
-      <w:bookmarkStart w:id="0" w:name="_GoBack"/>
-      <w:bookmarkEnd w:id="0"/>
-    </w:p>
+    <w:p/>
     <w:sectPr>
       <w:pgSz w:w="11906" w:h="16838"/>
       <w:pgMar w:top="1417" w:right="1417" w:bottom="1417" w:left="1417" w:header="708" w:footer="708" w:gutter="0"/>

</xml_diff>

<commit_message>
Update 28/02 basis weergeven vinkjes + deadlines en Logboek.docx update
</commit_message>
<xml_diff>
--- a/_Administratie/Logboek.docx
+++ b/_Administratie/Logboek.docx
@@ -122,8 +122,31 @@
                                     <w14:round/>
                                   </w14:textOutline>
                                 </w:rPr>
-                                <w:t>Koninklijk Instituut Woluwe</w:t>
+                                <w:t xml:space="preserve">Koninklijk Instituut </w:t>
                               </w:r>
+                              <w:proofErr w:type="spellStart"/>
+                              <w:r>
+                                <w:rPr>
+                                  <w:rFonts w:ascii="Tahoma" w:eastAsia="Tahoma" w:hAnsi="Tahoma" w:cs="Tahoma"/>
+                                  <w:color w:val="333333"/>
+                                  <w:sz w:val="72"/>
+                                  <w:szCs w:val="72"/>
+                                  <w14:shadow w14:blurRad="63500" w14:dist="63500" w14:dir="19387806" w14:sx="100000" w14:sy="100000" w14:kx="0" w14:ky="0" w14:algn="ctr">
+                                    <w14:srgbClr w14:val="C0C0C0">
+                                      <w14:alpha w14:val="50000"/>
+                                    </w14:srgbClr>
+                                  </w14:shadow>
+                                  <w14:textOutline w14:w="12700" w14:cap="flat" w14:cmpd="sng" w14:algn="ctr">
+                                    <w14:solidFill>
+                                      <w14:srgbClr w14:val="000000"/>
+                                    </w14:solidFill>
+                                    <w14:prstDash w14:val="solid"/>
+                                    <w14:round/>
+                                  </w14:textOutline>
+                                </w:rPr>
+                                <w:t>Woluwe</w:t>
+                              </w:r>
+                              <w:proofErr w:type="spellEnd"/>
                             </w:p>
                           </w:txbxContent>
                         </wps:txbx>
@@ -206,8 +229,31 @@
                               <w14:round/>
                             </w14:textOutline>
                           </w:rPr>
-                          <w:t>Koninklijk Instituut Woluwe</w:t>
+                          <w:t xml:space="preserve">Koninklijk Instituut </w:t>
                         </w:r>
+                        <w:proofErr w:type="spellStart"/>
+                        <w:r>
+                          <w:rPr>
+                            <w:rFonts w:ascii="Tahoma" w:eastAsia="Tahoma" w:hAnsi="Tahoma" w:cs="Tahoma"/>
+                            <w:color w:val="333333"/>
+                            <w:sz w:val="72"/>
+                            <w:szCs w:val="72"/>
+                            <w14:shadow w14:blurRad="63500" w14:dist="63500" w14:dir="19387806" w14:sx="100000" w14:sy="100000" w14:kx="0" w14:ky="0" w14:algn="ctr">
+                              <w14:srgbClr w14:val="C0C0C0">
+                                <w14:alpha w14:val="50000"/>
+                              </w14:srgbClr>
+                            </w14:shadow>
+                            <w14:textOutline w14:w="12700" w14:cap="flat" w14:cmpd="sng" w14:algn="ctr">
+                              <w14:solidFill>
+                                <w14:srgbClr w14:val="000000"/>
+                              </w14:solidFill>
+                              <w14:prstDash w14:val="solid"/>
+                              <w14:round/>
+                            </w14:textOutline>
+                          </w:rPr>
+                          <w:t>Woluwe</w:t>
+                        </w:r>
+                        <w:proofErr w:type="spellEnd"/>
                       </w:p>
                     </w:txbxContent>
                   </v:textbox>
@@ -710,7 +756,39 @@
                 <w:rFonts w:ascii="Verdana" w:eastAsia="Times New Roman" w:hAnsi="Verdana" w:cs="Tahoma"/>
                 <w:lang w:val="nl-NL" w:eastAsia="nl-NL"/>
               </w:rPr>
-              <w:t>Uittekenen aansturingschart en fasenplan opstellen</w:t>
+              <w:t xml:space="preserve">Uittekenen </w:t>
+            </w:r>
+            <w:proofErr w:type="spellStart"/>
+            <w:r>
+              <w:rPr>
+                <w:rFonts w:ascii="Verdana" w:eastAsia="Times New Roman" w:hAnsi="Verdana" w:cs="Tahoma"/>
+                <w:lang w:val="nl-NL" w:eastAsia="nl-NL"/>
+              </w:rPr>
+              <w:t>aansturingschart</w:t>
+            </w:r>
+            <w:proofErr w:type="spellEnd"/>
+            <w:r>
+              <w:rPr>
+                <w:rFonts w:ascii="Verdana" w:eastAsia="Times New Roman" w:hAnsi="Verdana" w:cs="Tahoma"/>
+                <w:lang w:val="nl-NL" w:eastAsia="nl-NL"/>
+              </w:rPr>
+              <w:t xml:space="preserve"> en </w:t>
+            </w:r>
+            <w:proofErr w:type="spellStart"/>
+            <w:r>
+              <w:rPr>
+                <w:rFonts w:ascii="Verdana" w:eastAsia="Times New Roman" w:hAnsi="Verdana" w:cs="Tahoma"/>
+                <w:lang w:val="nl-NL" w:eastAsia="nl-NL"/>
+              </w:rPr>
+              <w:t>fasenplan</w:t>
+            </w:r>
+            <w:proofErr w:type="spellEnd"/>
+            <w:r>
+              <w:rPr>
+                <w:rFonts w:ascii="Verdana" w:eastAsia="Times New Roman" w:hAnsi="Verdana" w:cs="Tahoma"/>
+                <w:lang w:val="nl-NL" w:eastAsia="nl-NL"/>
+              </w:rPr>
+              <w:t xml:space="preserve"> opstellen</w:t>
             </w:r>
           </w:p>
         </w:tc>
@@ -865,7 +943,39 @@
                 <w:rFonts w:ascii="Verdana" w:eastAsia="Times New Roman" w:hAnsi="Verdana" w:cs="Tahoma"/>
                 <w:lang w:val="nl-NL" w:eastAsia="nl-NL"/>
               </w:rPr>
-              <w:t>Basisprogramma seriele communicatie arduino opstellen</w:t>
+              <w:t xml:space="preserve">Basisprogramma </w:t>
+            </w:r>
+            <w:proofErr w:type="spellStart"/>
+            <w:r>
+              <w:rPr>
+                <w:rFonts w:ascii="Verdana" w:eastAsia="Times New Roman" w:hAnsi="Verdana" w:cs="Tahoma"/>
+                <w:lang w:val="nl-NL" w:eastAsia="nl-NL"/>
+              </w:rPr>
+              <w:t>seriele</w:t>
+            </w:r>
+            <w:proofErr w:type="spellEnd"/>
+            <w:r>
+              <w:rPr>
+                <w:rFonts w:ascii="Verdana" w:eastAsia="Times New Roman" w:hAnsi="Verdana" w:cs="Tahoma"/>
+                <w:lang w:val="nl-NL" w:eastAsia="nl-NL"/>
+              </w:rPr>
+              <w:t xml:space="preserve"> communicatie </w:t>
+            </w:r>
+            <w:proofErr w:type="spellStart"/>
+            <w:r>
+              <w:rPr>
+                <w:rFonts w:ascii="Verdana" w:eastAsia="Times New Roman" w:hAnsi="Verdana" w:cs="Tahoma"/>
+                <w:lang w:val="nl-NL" w:eastAsia="nl-NL"/>
+              </w:rPr>
+              <w:t>arduino</w:t>
+            </w:r>
+            <w:proofErr w:type="spellEnd"/>
+            <w:r>
+              <w:rPr>
+                <w:rFonts w:ascii="Verdana" w:eastAsia="Times New Roman" w:hAnsi="Verdana" w:cs="Tahoma"/>
+                <w:lang w:val="nl-NL" w:eastAsia="nl-NL"/>
+              </w:rPr>
+              <w:t xml:space="preserve"> opstellen</w:t>
             </w:r>
           </w:p>
         </w:tc>
@@ -1189,7 +1299,23 @@
                 <w:rFonts w:ascii="Verdana" w:eastAsia="Times New Roman" w:hAnsi="Verdana" w:cs="Tahoma"/>
                 <w:lang w:val="nl-NL" w:eastAsia="nl-NL"/>
               </w:rPr>
-              <w:t>Led cubus samenvoegen</w:t>
+              <w:t xml:space="preserve">Led </w:t>
+            </w:r>
+            <w:proofErr w:type="spellStart"/>
+            <w:r>
+              <w:rPr>
+                <w:rFonts w:ascii="Verdana" w:eastAsia="Times New Roman" w:hAnsi="Verdana" w:cs="Tahoma"/>
+                <w:lang w:val="nl-NL" w:eastAsia="nl-NL"/>
+              </w:rPr>
+              <w:t>cubus</w:t>
+            </w:r>
+            <w:proofErr w:type="spellEnd"/>
+            <w:r>
+              <w:rPr>
+                <w:rFonts w:ascii="Verdana" w:eastAsia="Times New Roman" w:hAnsi="Verdana" w:cs="Tahoma"/>
+                <w:lang w:val="nl-NL" w:eastAsia="nl-NL"/>
+              </w:rPr>
+              <w:t xml:space="preserve"> samenvoegen</w:t>
             </w:r>
           </w:p>
         </w:tc>
@@ -1248,8 +1374,17 @@
                 <w:lang w:val="nl-NL" w:eastAsia="nl-NL"/>
               </w:rPr>
               <w:lastRenderedPageBreak/>
-              <w:t>Aanpassen programma voor nieuwe Genuino</w:t>
-            </w:r>
+              <w:t xml:space="preserve">Aanpassen programma voor nieuwe </w:t>
+            </w:r>
+            <w:proofErr w:type="spellStart"/>
+            <w:r>
+              <w:rPr>
+                <w:rFonts w:ascii="Verdana" w:eastAsia="Times New Roman" w:hAnsi="Verdana" w:cs="Tahoma"/>
+                <w:lang w:val="nl-NL" w:eastAsia="nl-NL"/>
+              </w:rPr>
+              <w:t>Genuino</w:t>
+            </w:r>
+            <w:proofErr w:type="spellEnd"/>
           </w:p>
         </w:tc>
         <w:tc>
@@ -1396,24 +1531,61 @@
                 <w:rFonts w:ascii="Verdana" w:eastAsia="Times New Roman" w:hAnsi="Verdana" w:cs="Tahoma"/>
                 <w:lang w:val="nl-NL" w:eastAsia="nl-NL"/>
               </w:rPr>
-              <w:t>kaars effect maken</w:t>
+              <w:t>Aansturingsprogramma code generatie + doorsturen</w:t>
+            </w:r>
+          </w:p>
+        </w:tc>
+        <w:tc>
+          <w:tcPr>
+            <w:tcW w:w="3021" w:type="dxa"/>
+          </w:tcPr>
+          <w:p>
+            <w:pPr>
+              <w:spacing w:after="0" w:line="360" w:lineRule="auto"/>
+              <w:rPr>
+                <w:rFonts w:ascii="Verdana" w:eastAsia="Times New Roman" w:hAnsi="Verdana" w:cs="Tahoma"/>
+                <w:lang w:val="nl-NL" w:eastAsia="nl-NL"/>
+              </w:rPr>
+            </w:pPr>
+            <w:r>
+              <w:rPr>
+                <w:rFonts w:ascii="Verdana" w:eastAsia="Times New Roman" w:hAnsi="Verdana" w:cs="Tahoma"/>
+                <w:lang w:val="nl-NL" w:eastAsia="nl-NL"/>
+              </w:rPr>
+              <w:t>21/01/2019-1</w:t>
+            </w:r>
+            <w:r>
+              <w:rPr>
+                <w:rFonts w:ascii="Verdana" w:eastAsia="Times New Roman" w:hAnsi="Verdana" w:cs="Tahoma"/>
+                <w:lang w:val="nl-NL" w:eastAsia="nl-NL"/>
+              </w:rPr>
+              <w:t>1</w:t>
             </w:r>
             <w:bookmarkStart w:id="0" w:name="_GoBack"/>
             <w:bookmarkEnd w:id="0"/>
-          </w:p>
-        </w:tc>
-        <w:tc>
-          <w:tcPr>
-            <w:tcW w:w="3021" w:type="dxa"/>
-          </w:tcPr>
-          <w:p>
-            <w:pPr>
-              <w:spacing w:after="0" w:line="360" w:lineRule="auto"/>
-              <w:rPr>
-                <w:rFonts w:ascii="Verdana" w:eastAsia="Times New Roman" w:hAnsi="Verdana" w:cs="Tahoma"/>
-                <w:lang w:val="nl-NL" w:eastAsia="nl-NL"/>
-              </w:rPr>
-            </w:pPr>
+            <w:r>
+              <w:rPr>
+                <w:rFonts w:ascii="Verdana" w:eastAsia="Times New Roman" w:hAnsi="Verdana" w:cs="Tahoma"/>
+                <w:lang w:val="nl-NL" w:eastAsia="nl-NL"/>
+              </w:rPr>
+              <w:t>/03/2019</w:t>
+            </w:r>
+          </w:p>
+          <w:p>
+            <w:pPr>
+              <w:spacing w:after="0" w:line="360" w:lineRule="auto"/>
+              <w:rPr>
+                <w:rFonts w:ascii="Verdana" w:eastAsia="Times New Roman" w:hAnsi="Verdana" w:cs="Tahoma"/>
+                <w:lang w:val="nl-NL" w:eastAsia="nl-NL"/>
+              </w:rPr>
+            </w:pPr>
+            <w:r>
+              <w:rPr>
+                <w:rFonts w:ascii="Verdana" w:eastAsia="Times New Roman" w:hAnsi="Verdana" w:cs="Tahoma"/>
+                <w:lang w:val="nl-NL" w:eastAsia="nl-NL"/>
+              </w:rPr>
+              <w:t>+-47u</w:t>
+            </w:r>
           </w:p>
         </w:tc>
         <w:tc>

</xml_diff>